<commit_message>
2020.1.1 study git :feature and rebase
</commit_message>
<xml_diff>
--- a/record_git.docx
+++ b/record_git.docx
@@ -810,7 +810,7 @@
         <w:rPr>
           <w:rFonts w:ascii="Times New Roman" w:eastAsia="宋体" w:hAnsi="Times New Roman" w:cs="Times New Roman"/>
         </w:rPr>
-        <w:t>会记录每次提交中对分支指针所做的所有修改。如果你想恢复某个不小心删除的分支，查找散列值。</w:t>
+        <w:t>会记录每次提交中对分支指针所做的所有修改。如果想恢复某个不小心删除的分支，查找散列值。</w:t>
       </w:r>
     </w:p>
     <w:p>
@@ -994,6 +994,316 @@
         </w:rPr>
         <w:t>，强制产生合并提交。</w:t>
       </w:r>
+    </w:p>
+    <w:p>
+      <w:pPr>
+        <w:rPr>
+          <w:rFonts w:ascii="Times New Roman" w:eastAsia="宋体" w:hAnsi="Times New Roman" w:cs="Times New Roman"/>
+        </w:rPr>
+      </w:pPr>
+    </w:p>
+    <w:p>
+      <w:pPr>
+        <w:rPr>
+          <w:rFonts w:ascii="Times New Roman" w:eastAsia="宋体" w:hAnsi="Times New Roman" w:cs="Times New Roman"/>
+        </w:rPr>
+      </w:pPr>
+    </w:p>
+    <w:p>
+      <w:pPr>
+        <w:rPr>
+          <w:rFonts w:ascii="Times New Roman" w:eastAsia="宋体" w:hAnsi="Times New Roman" w:cs="Times New Roman"/>
+        </w:rPr>
+      </w:pPr>
+      <w:r>
+        <w:rPr>
+          <w:rFonts w:ascii="Times New Roman" w:eastAsia="宋体" w:hAnsi="Times New Roman" w:cs="Times New Roman" w:hint="eastAsia"/>
+        </w:rPr>
+        <w:t>2</w:t>
+      </w:r>
+      <w:r>
+        <w:rPr>
+          <w:rFonts w:ascii="Times New Roman" w:eastAsia="宋体" w:hAnsi="Times New Roman" w:cs="Times New Roman"/>
+        </w:rPr>
+        <w:t>020.1.1</w:t>
+      </w:r>
+    </w:p>
+    <w:p>
+      <w:pPr>
+        <w:rPr>
+          <w:rFonts w:ascii="Times New Roman" w:eastAsia="宋体" w:hAnsi="Times New Roman" w:cs="Times New Roman"/>
+        </w:rPr>
+      </w:pPr>
+    </w:p>
+    <w:p>
+      <w:pPr>
+        <w:rPr>
+          <w:rFonts w:ascii="Times New Roman" w:eastAsia="宋体" w:hAnsi="Times New Roman" w:cs="Times New Roman"/>
+        </w:rPr>
+      </w:pPr>
+      <w:r>
+        <w:rPr>
+          <w:rFonts w:ascii="Times New Roman" w:eastAsia="宋体" w:hAnsi="Times New Roman" w:cs="Times New Roman" w:hint="eastAsia"/>
+        </w:rPr>
+        <w:t>分支策略：</w:t>
+      </w:r>
+    </w:p>
+    <w:p>
+      <w:pPr>
+        <w:jc w:val="center"/>
+        <w:rPr>
+          <w:rFonts w:ascii="Times New Roman" w:eastAsia="宋体" w:hAnsi="Times New Roman" w:cs="Times New Roman"/>
+        </w:rPr>
+      </w:pPr>
+      <w:r>
+        <w:rPr>
+          <w:noProof/>
+        </w:rPr>
+        <w:drawing>
+          <wp:inline distT="0" distB="0" distL="0" distR="0" wp14:anchorId="1E16D758" wp14:editId="61B4F9CB">
+            <wp:extent cx="4124005" cy="1129277"/>
+            <wp:effectExtent l="0" t="0" r="0" b="0"/>
+            <wp:docPr id="1" name="图片 1"/>
+            <wp:cNvGraphicFramePr>
+              <a:graphicFrameLocks xmlns:a="http://schemas.openxmlformats.org/drawingml/2006/main" noChangeAspect="1"/>
+            </wp:cNvGraphicFramePr>
+            <a:graphic xmlns:a="http://schemas.openxmlformats.org/drawingml/2006/main">
+              <a:graphicData uri="http://schemas.openxmlformats.org/drawingml/2006/picture">
+                <pic:pic xmlns:pic="http://schemas.openxmlformats.org/drawingml/2006/picture">
+                  <pic:nvPicPr>
+                    <pic:cNvPr id="1" name=""/>
+                    <pic:cNvPicPr/>
+                  </pic:nvPicPr>
+                  <pic:blipFill>
+                    <a:blip r:embed="rId5"/>
+                    <a:stretch>
+                      <a:fillRect/>
+                    </a:stretch>
+                  </pic:blipFill>
+                  <pic:spPr>
+                    <a:xfrm>
+                      <a:off x="0" y="0"/>
+                      <a:ext cx="4155144" cy="1137804"/>
+                    </a:xfrm>
+                    <a:prstGeom prst="rect">
+                      <a:avLst/>
+                    </a:prstGeom>
+                  </pic:spPr>
+                </pic:pic>
+              </a:graphicData>
+            </a:graphic>
+          </wp:inline>
+        </w:drawing>
+      </w:r>
+    </w:p>
+    <w:p>
+      <w:pPr>
+        <w:ind w:firstLine="420"/>
+        <w:rPr>
+          <w:rFonts w:ascii="Times New Roman" w:eastAsia="宋体" w:hAnsi="Times New Roman" w:cs="Times New Roman"/>
+        </w:rPr>
+      </w:pPr>
+      <w:r>
+        <w:rPr>
+          <w:rFonts w:ascii="Times New Roman" w:eastAsia="宋体" w:hAnsi="Times New Roman" w:cs="Times New Roman"/>
+        </w:rPr>
+        <w:t>在实际开发中，应该按照几个基本原则进行分支管理：首先，</w:t>
+      </w:r>
+      <w:r>
+        <w:rPr>
+          <w:rFonts w:ascii="Times New Roman" w:eastAsia="宋体" w:hAnsi="Times New Roman" w:cs="Times New Roman"/>
+        </w:rPr>
+        <w:t>master</w:t>
+      </w:r>
+      <w:r>
+        <w:rPr>
+          <w:rFonts w:ascii="Times New Roman" w:eastAsia="宋体" w:hAnsi="Times New Roman" w:cs="Times New Roman"/>
+        </w:rPr>
+        <w:t>分支应该是非常稳定的，也就是仅用来发布新版本，平时不能在上面干活；干活都在</w:t>
+      </w:r>
+      <w:r>
+        <w:rPr>
+          <w:rFonts w:ascii="Times New Roman" w:hAnsi="Times New Roman" w:cs="Times New Roman"/>
+        </w:rPr>
+        <w:t>dev</w:t>
+      </w:r>
+      <w:r>
+        <w:rPr>
+          <w:rFonts w:ascii="Times New Roman" w:eastAsia="宋体" w:hAnsi="Times New Roman" w:cs="Times New Roman"/>
+        </w:rPr>
+        <w:t>分支上，也就是说，</w:t>
+      </w:r>
+      <w:r>
+        <w:rPr>
+          <w:rFonts w:ascii="Times New Roman" w:hAnsi="Times New Roman" w:cs="Times New Roman"/>
+        </w:rPr>
+        <w:t>dev</w:t>
+      </w:r>
+      <w:r>
+        <w:rPr>
+          <w:rFonts w:ascii="Times New Roman" w:eastAsia="宋体" w:hAnsi="Times New Roman" w:cs="Times New Roman"/>
+        </w:rPr>
+        <w:t>分支是不稳定的，到某个时候，比如</w:t>
+      </w:r>
+      <w:r>
+        <w:rPr>
+          <w:rFonts w:ascii="Times New Roman" w:eastAsia="宋体" w:hAnsi="Times New Roman" w:cs="Times New Roman"/>
+        </w:rPr>
+        <w:t>1.0</w:t>
+      </w:r>
+      <w:r>
+        <w:rPr>
+          <w:rFonts w:ascii="Times New Roman" w:eastAsia="宋体" w:hAnsi="Times New Roman" w:cs="Times New Roman"/>
+        </w:rPr>
+        <w:t>版本发布时，再</w:t>
+      </w:r>
+      <w:r>
+        <w:rPr>
+          <w:rFonts w:ascii="Times New Roman" w:hAnsi="Times New Roman" w:cs="Times New Roman"/>
+        </w:rPr>
+        <w:t>dev</w:t>
+      </w:r>
+      <w:r>
+        <w:rPr>
+          <w:rFonts w:ascii="Times New Roman" w:eastAsia="宋体" w:hAnsi="Times New Roman" w:cs="Times New Roman"/>
+        </w:rPr>
+        <w:t>分支合并到</w:t>
+      </w:r>
+      <w:r>
+        <w:rPr>
+          <w:rFonts w:ascii="Times New Roman" w:hAnsi="Times New Roman" w:cs="Times New Roman"/>
+        </w:rPr>
+        <w:t>master</w:t>
+      </w:r>
+      <w:r>
+        <w:rPr>
+          <w:rFonts w:ascii="Times New Roman" w:eastAsia="宋体" w:hAnsi="Times New Roman" w:cs="Times New Roman"/>
+        </w:rPr>
+        <w:t>上，在</w:t>
+      </w:r>
+      <w:r>
+        <w:rPr>
+          <w:rFonts w:ascii="Times New Roman" w:hAnsi="Times New Roman" w:cs="Times New Roman"/>
+        </w:rPr>
+        <w:t>master</w:t>
+      </w:r>
+      <w:r>
+        <w:rPr>
+          <w:rFonts w:ascii="Times New Roman" w:eastAsia="宋体" w:hAnsi="Times New Roman" w:cs="Times New Roman"/>
+        </w:rPr>
+        <w:t>分支发布</w:t>
+      </w:r>
+      <w:r>
+        <w:rPr>
+          <w:rFonts w:ascii="Times New Roman" w:eastAsia="宋体" w:hAnsi="Times New Roman" w:cs="Times New Roman"/>
+        </w:rPr>
+        <w:t>1.0</w:t>
+      </w:r>
+      <w:r>
+        <w:rPr>
+          <w:rFonts w:ascii="Times New Roman" w:eastAsia="宋体" w:hAnsi="Times New Roman" w:cs="Times New Roman"/>
+        </w:rPr>
+        <w:t>版本；每个人都在</w:t>
+      </w:r>
+      <w:r>
+        <w:rPr>
+          <w:rFonts w:ascii="Times New Roman" w:hAnsi="Times New Roman" w:cs="Times New Roman"/>
+        </w:rPr>
+        <w:t>dev</w:t>
+      </w:r>
+      <w:r>
+        <w:rPr>
+          <w:rFonts w:ascii="Times New Roman" w:eastAsia="宋体" w:hAnsi="Times New Roman" w:cs="Times New Roman"/>
+        </w:rPr>
+        <w:t>分支上干活，每个人都有自己的分支，时不时地往</w:t>
+      </w:r>
+      <w:r>
+        <w:rPr>
+          <w:rFonts w:ascii="Times New Roman" w:hAnsi="Times New Roman" w:cs="Times New Roman"/>
+        </w:rPr>
+        <w:t>dev</w:t>
+      </w:r>
+      <w:r>
+        <w:rPr>
+          <w:rFonts w:ascii="Times New Roman" w:eastAsia="宋体" w:hAnsi="Times New Roman" w:cs="Times New Roman"/>
+        </w:rPr>
+        <w:t>分支上合并就可以了。</w:t>
+      </w:r>
+    </w:p>
+    <w:p>
+      <w:pPr>
+        <w:rPr>
+          <w:rFonts w:ascii="Times New Roman" w:eastAsia="宋体" w:hAnsi="Times New Roman" w:cs="Times New Roman"/>
+        </w:rPr>
+      </w:pPr>
+    </w:p>
+    <w:p>
+      <w:pPr>
+        <w:rPr>
+          <w:rFonts w:ascii="Times New Roman" w:eastAsia="宋体" w:hAnsi="Times New Roman" w:cs="Times New Roman"/>
+        </w:rPr>
+      </w:pPr>
+      <w:r>
+        <w:rPr>
+          <w:rFonts w:ascii="Times New Roman" w:eastAsia="宋体" w:hAnsi="Times New Roman" w:cs="Times New Roman" w:hint="eastAsia"/>
+        </w:rPr>
+        <w:t>变基</w:t>
+      </w:r>
+      <w:r>
+        <w:rPr>
+          <w:rFonts w:ascii="Times New Roman" w:eastAsia="宋体" w:hAnsi="Times New Roman" w:cs="Times New Roman" w:hint="eastAsia"/>
+        </w:rPr>
+        <w:t>：</w:t>
+      </w:r>
+    </w:p>
+    <w:p>
+      <w:pPr>
+        <w:ind w:firstLine="420"/>
+        <w:rPr>
+          <w:rFonts w:ascii="Times New Roman" w:eastAsia="宋体" w:hAnsi="Times New Roman" w:cs="Times New Roman" w:hint="eastAsia"/>
+        </w:rPr>
+      </w:pPr>
+      <w:r>
+        <w:rPr>
+          <w:rFonts w:ascii="Times New Roman" w:eastAsia="宋体" w:hAnsi="Times New Roman" w:cs="Times New Roman"/>
+        </w:rPr>
+        <w:t>只对尚未推送或分享给别人的本地修改执行</w:t>
+      </w:r>
+      <w:proofErr w:type="gramStart"/>
+      <w:r>
+        <w:rPr>
+          <w:rFonts w:ascii="Times New Roman" w:eastAsia="宋体" w:hAnsi="Times New Roman" w:cs="Times New Roman"/>
+        </w:rPr>
+        <w:t>变基操作</w:t>
+      </w:r>
+      <w:proofErr w:type="gramEnd"/>
+      <w:r>
+        <w:rPr>
+          <w:rFonts w:ascii="Times New Roman" w:eastAsia="宋体" w:hAnsi="Times New Roman" w:cs="Times New Roman"/>
+        </w:rPr>
+        <w:t>清理历史，从不对已推送至别处的提交</w:t>
+      </w:r>
+      <w:proofErr w:type="gramStart"/>
+      <w:r>
+        <w:rPr>
+          <w:rFonts w:ascii="Times New Roman" w:eastAsia="宋体" w:hAnsi="Times New Roman" w:cs="Times New Roman"/>
+        </w:rPr>
+        <w:t>执行变基操作</w:t>
+      </w:r>
+      <w:proofErr w:type="gramEnd"/>
+      <w:r>
+        <w:rPr>
+          <w:rFonts w:ascii="Times New Roman" w:eastAsia="宋体" w:hAnsi="Times New Roman" w:cs="Times New Roman"/>
+        </w:rPr>
+        <w:t>，这样，你才能享受到两种方式带来的便利。</w:t>
+      </w:r>
+    </w:p>
+    <w:p>
+      <w:pPr>
+        <w:rPr>
+          <w:rFonts w:ascii="Times New Roman" w:eastAsia="宋体" w:hAnsi="Times New Roman" w:cs="Times New Roman" w:hint="eastAsia"/>
+        </w:rPr>
+      </w:pPr>
       <w:bookmarkStart w:id="0" w:name="_GoBack"/>
       <w:bookmarkEnd w:id="0"/>
     </w:p>
@@ -2121,6 +2431,59 @@
       <w:ind w:firstLineChars="200" w:firstLine="420"/>
     </w:pPr>
   </w:style>
+  <w:style w:type="paragraph" w:styleId="a4">
+    <w:name w:val="Date"/>
+    <w:basedOn w:val="a"/>
+    <w:next w:val="a"/>
+    <w:link w:val="a5"/>
+    <w:uiPriority w:val="99"/>
+    <w:semiHidden/>
+    <w:unhideWhenUsed/>
+    <w:rsid w:val="0052003A"/>
+    <w:pPr>
+      <w:ind w:leftChars="2500" w:left="100"/>
+    </w:pPr>
+  </w:style>
+  <w:style w:type="character" w:customStyle="1" w:styleId="a5">
+    <w:name w:val="日期 字符"/>
+    <w:basedOn w:val="a0"/>
+    <w:link w:val="a4"/>
+    <w:uiPriority w:val="99"/>
+    <w:semiHidden/>
+    <w:rsid w:val="0052003A"/>
+  </w:style>
+  <w:style w:type="paragraph" w:styleId="a6">
+    <w:name w:val="Normal (Web)"/>
+    <w:basedOn w:val="a"/>
+    <w:uiPriority w:val="99"/>
+    <w:semiHidden/>
+    <w:unhideWhenUsed/>
+    <w:rsid w:val="0052003A"/>
+    <w:pPr>
+      <w:widowControl/>
+      <w:spacing w:before="100" w:beforeAutospacing="1" w:after="100" w:afterAutospacing="1"/>
+      <w:jc w:val="left"/>
+    </w:pPr>
+    <w:rPr>
+      <w:rFonts w:ascii="宋体" w:eastAsia="宋体" w:hAnsi="宋体" w:cs="宋体"/>
+      <w:kern w:val="0"/>
+      <w:sz w:val="24"/>
+      <w:szCs w:val="24"/>
+    </w:rPr>
+  </w:style>
+  <w:style w:type="character" w:styleId="HTML">
+    <w:name w:val="HTML Code"/>
+    <w:basedOn w:val="a0"/>
+    <w:uiPriority w:val="99"/>
+    <w:semiHidden/>
+    <w:unhideWhenUsed/>
+    <w:rsid w:val="0052003A"/>
+    <w:rPr>
+      <w:rFonts w:ascii="宋体" w:eastAsia="宋体" w:hAnsi="宋体" w:cs="宋体"/>
+      <w:sz w:val="24"/>
+      <w:szCs w:val="24"/>
+    </w:rPr>
+  </w:style>
 </w:styles>
 </file>
 

</xml_diff>